<commit_message>
Creación de diccionario de datos e historias de usuario
Se crearon los siguientes documentos:
-Diccionario de dato.
-Historias de usuario 1, 2 y 3 correspondientes al módulo de registro.
</commit_message>
<xml_diff>
--- a/LíneaBase/SMZR/Linea Base 01/SMZR_HU_2.docx
+++ b/LíneaBase/SMZR/Linea Base 01/SMZR_HU_2.docx
@@ -1,6 +1,6 @@
 
 <file path=word/document.xml><?xml version="1.0" encoding="utf-8"?>
-<w:document xmlns:wpc="http://schemas.microsoft.com/office/word/2010/wordprocessingCanvas" xmlns:mc="http://schemas.openxmlformats.org/markup-compatibility/2006" xmlns:o="urn:schemas-microsoft-com:office:office" xmlns:r="http://schemas.openxmlformats.org/officeDocument/2006/relationships" xmlns:m="http://schemas.openxmlformats.org/officeDocument/2006/math" xmlns:v="urn:schemas-microsoft-com:vml" xmlns:wp14="http://schemas.microsoft.com/office/word/2010/wordprocessingDrawing" xmlns:wp="http://schemas.openxmlformats.org/drawingml/2006/wordprocessingDrawing" xmlns:w10="urn:schemas-microsoft-com:office:word" xmlns:w="http://schemas.openxmlformats.org/wordprocessingml/2006/main" xmlns:w14="http://schemas.microsoft.com/office/word/2010/wordml" xmlns:w15="http://schemas.microsoft.com/office/word/2012/wordml" xmlns:wpg="http://schemas.microsoft.com/office/word/2010/wordprocessingGroup" xmlns:wpi="http://schemas.microsoft.com/office/word/2010/wordprocessingInk" xmlns:wne="http://schemas.microsoft.com/office/word/2006/wordml" xmlns:wps="http://schemas.microsoft.com/office/word/2010/wordprocessingShape" mc:Ignorable="w14 w15 wp14">
+<w:document xmlns:wpc="http://schemas.microsoft.com/office/word/2010/wordprocessingCanvas" xmlns:cx="http://schemas.microsoft.com/office/drawing/2014/chartex" xmlns:cx1="http://schemas.microsoft.com/office/drawing/2015/9/8/chartex" xmlns:cx2="http://schemas.microsoft.com/office/drawing/2015/10/21/chartex" xmlns:cx3="http://schemas.microsoft.com/office/drawing/2016/5/9/chartex" xmlns:cx4="http://schemas.microsoft.com/office/drawing/2016/5/10/chartex" xmlns:cx5="http://schemas.microsoft.com/office/drawing/2016/5/11/chartex" xmlns:cx6="http://schemas.microsoft.com/office/drawing/2016/5/12/chartex" xmlns:cx7="http://schemas.microsoft.com/office/drawing/2016/5/13/chartex" xmlns:cx8="http://schemas.microsoft.com/office/drawing/2016/5/14/chartex" xmlns:mc="http://schemas.openxmlformats.org/markup-compatibility/2006" xmlns:aink="http://schemas.microsoft.com/office/drawing/2016/ink" xmlns:am3d="http://schemas.microsoft.com/office/drawing/2017/model3d" xmlns:o="urn:schemas-microsoft-com:office:office" xmlns:r="http://schemas.openxmlformats.org/officeDocument/2006/relationships" xmlns:m="http://schemas.openxmlformats.org/officeDocument/2006/math" xmlns:v="urn:schemas-microsoft-com:vml" xmlns:wp14="http://schemas.microsoft.com/office/word/2010/wordprocessingDrawing" xmlns:wp="http://schemas.openxmlformats.org/drawingml/2006/wordprocessingDrawing" xmlns:w10="urn:schemas-microsoft-com:office:word" xmlns:w="http://schemas.openxmlformats.org/wordprocessingml/2006/main" xmlns:w14="http://schemas.microsoft.com/office/word/2010/wordml" xmlns:w15="http://schemas.microsoft.com/office/word/2012/wordml" xmlns:w16cex="http://schemas.microsoft.com/office/word/2018/wordml/cex" xmlns:w16cid="http://schemas.microsoft.com/office/word/2016/wordml/cid" xmlns:w16="http://schemas.microsoft.com/office/word/2018/wordml" xmlns:w16se="http://schemas.microsoft.com/office/word/2015/wordml/symex" xmlns:wpg="http://schemas.microsoft.com/office/word/2010/wordprocessingGroup" xmlns:wpi="http://schemas.microsoft.com/office/word/2010/wordprocessingInk" xmlns:wne="http://schemas.microsoft.com/office/word/2006/wordml" xmlns:wps="http://schemas.microsoft.com/office/word/2010/wordprocessingShape" mc:Ignorable="w14 w15 w16se w16cid w16 w16cex wp14">
   <w:body>
     <w:p>
       <w:pPr>
@@ -19,8 +19,6 @@
           <w:szCs w:val="36"/>
         </w:rPr>
       </w:pPr>
-      <w:bookmarkStart w:id="0" w:name="_GoBack"/>
-      <w:bookmarkEnd w:id="0"/>
     </w:p>
     <w:p>
       <w:pPr>
@@ -253,7 +251,6 @@
           <w:szCs w:val="48"/>
         </w:rPr>
       </w:pPr>
-      <w:proofErr w:type="gramStart"/>
       <w:r>
         <w:rPr>
           <w:rFonts w:ascii="Calibri" w:eastAsia="Calibri" w:hAnsi="Calibri" w:cs="Calibri"/>
@@ -263,19 +260,7 @@
           <w:sz w:val="48"/>
           <w:szCs w:val="48"/>
         </w:rPr>
-        <w:t>zona</w:t>
-      </w:r>
-      <w:proofErr w:type="gramEnd"/>
-      <w:r>
-        <w:rPr>
-          <w:rFonts w:ascii="Calibri" w:eastAsia="Calibri" w:hAnsi="Calibri" w:cs="Calibri"/>
-          <w:b/>
-          <w:i/>
-          <w:color w:val="8E7CC3"/>
-          <w:sz w:val="48"/>
-          <w:szCs w:val="48"/>
-        </w:rPr>
-        <w:t xml:space="preserve"> de riesgo de contagio por Covid-19</w:t>
+        <w:t>zona de riesgo de contagio por Covid-19</w:t>
       </w:r>
     </w:p>
     <w:p>
@@ -690,16 +675,8 @@
               <w:rPr>
                 <w:rFonts w:ascii="Calibri" w:eastAsia="Calibri" w:hAnsi="Calibri" w:cs="Calibri"/>
               </w:rPr>
-              <w:t xml:space="preserve"> Vanessa Quiroga </w:t>
-            </w:r>
-            <w:proofErr w:type="spellStart"/>
-            <w:r>
-              <w:rPr>
-                <w:rFonts w:ascii="Calibri" w:eastAsia="Calibri" w:hAnsi="Calibri" w:cs="Calibri"/>
-              </w:rPr>
-              <w:t>Tantachuco</w:t>
-            </w:r>
-            <w:proofErr w:type="spellEnd"/>
+              <w:t xml:space="preserve"> Vanessa Quiroga Tantachuco</w:t>
+            </w:r>
           </w:p>
         </w:tc>
       </w:tr>
@@ -1008,7 +985,19 @@
               <w:rPr>
                 <w:rFonts w:ascii="Calibri" w:eastAsia="Calibri" w:hAnsi="Calibri" w:cs="Calibri"/>
               </w:rPr>
-              <w:t>haber ingresado un correo para enviar un link de confirmación y poder realizar el cambio</w:t>
+              <w:t xml:space="preserve">haber </w:t>
+            </w:r>
+            <w:r>
+              <w:rPr>
+                <w:rFonts w:ascii="Calibri" w:eastAsia="Calibri" w:hAnsi="Calibri" w:cs="Calibri"/>
+              </w:rPr>
+              <w:t>digitado</w:t>
+            </w:r>
+            <w:r>
+              <w:rPr>
+                <w:rFonts w:ascii="Calibri" w:eastAsia="Calibri" w:hAnsi="Calibri" w:cs="Calibri"/>
+              </w:rPr>
+              <w:t xml:space="preserve"> un correo para enviar un link de confirmación y poder realizar el cambio</w:t>
             </w:r>
             <w:r>
               <w:rPr>
@@ -1177,17 +1166,17 @@
           <w:szCs w:val="22"/>
         </w:rPr>
       </w:pPr>
-      <w:bookmarkStart w:id="1" w:name="_heading=h.ss4d8wb6t9ep" w:colFirst="0" w:colLast="0"/>
-      <w:bookmarkStart w:id="2" w:name="_heading=h.4ds4kwfdvcfu" w:colFirst="0" w:colLast="0"/>
+      <w:bookmarkStart w:id="0" w:name="_heading=h.ss4d8wb6t9ep" w:colFirst="0" w:colLast="0"/>
+      <w:bookmarkStart w:id="1" w:name="_heading=h.4ds4kwfdvcfu" w:colFirst="0" w:colLast="0"/>
+      <w:bookmarkEnd w:id="0"/>
       <w:bookmarkEnd w:id="1"/>
-      <w:bookmarkEnd w:id="2"/>
       <w:r>
         <w:rPr>
           <w:noProof/>
           <w:lang w:val="en-US" w:eastAsia="en-US"/>
         </w:rPr>
         <w:drawing>
-          <wp:inline distT="0" distB="0" distL="0" distR="0" wp14:anchorId="23E0490C" wp14:editId="433F432D">
+          <wp:inline distT="0" distB="0" distL="0" distR="0" wp14:anchorId="3ECDE1D9" wp14:editId="7B5E29FB">
             <wp:extent cx="3190875" cy="5734050"/>
             <wp:effectExtent l="0" t="0" r="9525" b="0"/>
             <wp:docPr id="1" name="Imagen 1"/>
@@ -1243,8 +1232,8 @@
           <w:szCs w:val="22"/>
         </w:rPr>
       </w:pPr>
-      <w:bookmarkStart w:id="3" w:name="_heading=h.uc6wyb320erh" w:colFirst="0" w:colLast="0"/>
-      <w:bookmarkEnd w:id="3"/>
+      <w:bookmarkStart w:id="2" w:name="_heading=h.uc6wyb320erh" w:colFirst="0" w:colLast="0"/>
+      <w:bookmarkEnd w:id="2"/>
     </w:p>
     <w:p/>
     <w:sectPr>
@@ -1258,8 +1247,8 @@
 </file>
 
 <file path=word/numbering.xml><?xml version="1.0" encoding="utf-8"?>
-<w:numbering xmlns:wpc="http://schemas.microsoft.com/office/word/2010/wordprocessingCanvas" xmlns:mc="http://schemas.openxmlformats.org/markup-compatibility/2006" xmlns:o="urn:schemas-microsoft-com:office:office" xmlns:r="http://schemas.openxmlformats.org/officeDocument/2006/relationships" xmlns:m="http://schemas.openxmlformats.org/officeDocument/2006/math" xmlns:v="urn:schemas-microsoft-com:vml" xmlns:wp14="http://schemas.microsoft.com/office/word/2010/wordprocessingDrawing" xmlns:wp="http://schemas.openxmlformats.org/drawingml/2006/wordprocessingDrawing" xmlns:w10="urn:schemas-microsoft-com:office:word" xmlns:w="http://schemas.openxmlformats.org/wordprocessingml/2006/main" xmlns:w14="http://schemas.microsoft.com/office/word/2010/wordml" xmlns:w15="http://schemas.microsoft.com/office/word/2012/wordml" xmlns:wpg="http://schemas.microsoft.com/office/word/2010/wordprocessingGroup" xmlns:wpi="http://schemas.microsoft.com/office/word/2010/wordprocessingInk" xmlns:wne="http://schemas.microsoft.com/office/word/2006/wordml" xmlns:wps="http://schemas.microsoft.com/office/word/2010/wordprocessingShape" mc:Ignorable="w14 w15 wp14">
-  <w:abstractNum w:abstractNumId="0">
+<w:numbering xmlns:wpc="http://schemas.microsoft.com/office/word/2010/wordprocessingCanvas" xmlns:cx="http://schemas.microsoft.com/office/drawing/2014/chartex" xmlns:cx1="http://schemas.microsoft.com/office/drawing/2015/9/8/chartex" xmlns:cx2="http://schemas.microsoft.com/office/drawing/2015/10/21/chartex" xmlns:cx3="http://schemas.microsoft.com/office/drawing/2016/5/9/chartex" xmlns:cx4="http://schemas.microsoft.com/office/drawing/2016/5/10/chartex" xmlns:cx5="http://schemas.microsoft.com/office/drawing/2016/5/11/chartex" xmlns:cx6="http://schemas.microsoft.com/office/drawing/2016/5/12/chartex" xmlns:cx7="http://schemas.microsoft.com/office/drawing/2016/5/13/chartex" xmlns:cx8="http://schemas.microsoft.com/office/drawing/2016/5/14/chartex" xmlns:mc="http://schemas.openxmlformats.org/markup-compatibility/2006" xmlns:aink="http://schemas.microsoft.com/office/drawing/2016/ink" xmlns:am3d="http://schemas.microsoft.com/office/drawing/2017/model3d" xmlns:o="urn:schemas-microsoft-com:office:office" xmlns:r="http://schemas.openxmlformats.org/officeDocument/2006/relationships" xmlns:m="http://schemas.openxmlformats.org/officeDocument/2006/math" xmlns:v="urn:schemas-microsoft-com:vml" xmlns:wp14="http://schemas.microsoft.com/office/word/2010/wordprocessingDrawing" xmlns:wp="http://schemas.openxmlformats.org/drawingml/2006/wordprocessingDrawing" xmlns:w10="urn:schemas-microsoft-com:office:word" xmlns:w="http://schemas.openxmlformats.org/wordprocessingml/2006/main" xmlns:w14="http://schemas.microsoft.com/office/word/2010/wordml" xmlns:w15="http://schemas.microsoft.com/office/word/2012/wordml" xmlns:w16cex="http://schemas.microsoft.com/office/word/2018/wordml/cex" xmlns:w16cid="http://schemas.microsoft.com/office/word/2016/wordml/cid" xmlns:w16="http://schemas.microsoft.com/office/word/2018/wordml" xmlns:w16se="http://schemas.microsoft.com/office/word/2015/wordml/symex" xmlns:wpg="http://schemas.microsoft.com/office/word/2010/wordprocessingGroup" xmlns:wpi="http://schemas.microsoft.com/office/word/2010/wordprocessingInk" xmlns:wne="http://schemas.microsoft.com/office/word/2006/wordml" xmlns:wps="http://schemas.microsoft.com/office/word/2010/wordprocessingShape" mc:Ignorable="w14 w15 w16se w16cid w16 w16cex wp14">
+  <w:abstractNum w:abstractNumId="0" w15:restartNumberingAfterBreak="0">
     <w:nsid w:val="576A458F"/>
     <w:multiLevelType w:val="multilevel"/>
     <w:tmpl w:val="987067B0"/>
@@ -1379,7 +1368,7 @@
 </file>
 
 <file path=word/styles.xml><?xml version="1.0" encoding="utf-8"?>
-<w:styles xmlns:mc="http://schemas.openxmlformats.org/markup-compatibility/2006" xmlns:r="http://schemas.openxmlformats.org/officeDocument/2006/relationships" xmlns:w="http://schemas.openxmlformats.org/wordprocessingml/2006/main" xmlns:w14="http://schemas.microsoft.com/office/word/2010/wordml" xmlns:w15="http://schemas.microsoft.com/office/word/2012/wordml" mc:Ignorable="w14 w15">
+<w:styles xmlns:mc="http://schemas.openxmlformats.org/markup-compatibility/2006" xmlns:r="http://schemas.openxmlformats.org/officeDocument/2006/relationships" xmlns:w="http://schemas.openxmlformats.org/wordprocessingml/2006/main" xmlns:w14="http://schemas.microsoft.com/office/word/2010/wordml" xmlns:w15="http://schemas.microsoft.com/office/word/2012/wordml" xmlns:w16cex="http://schemas.microsoft.com/office/word/2018/wordml/cex" xmlns:w16cid="http://schemas.microsoft.com/office/word/2016/wordml/cid" xmlns:w16="http://schemas.microsoft.com/office/word/2018/wordml" xmlns:w16se="http://schemas.microsoft.com/office/word/2015/wordml/symex" mc:Ignorable="w14 w15 w16se w16cid w16 w16cex">
   <w:docDefaults>
     <w:rPrDefault>
       <w:rPr>
@@ -1391,7 +1380,7 @@
     </w:rPrDefault>
     <w:pPrDefault/>
   </w:docDefaults>
-  <w:latentStyles w:defLockedState="0" w:defUIPriority="99" w:defSemiHidden="0" w:defUnhideWhenUsed="0" w:defQFormat="0" w:count="371">
+  <w:latentStyles w:defLockedState="0" w:defUIPriority="99" w:defSemiHidden="0" w:defUnhideWhenUsed="0" w:defQFormat="0" w:count="376">
     <w:lsdException w:name="Normal" w:uiPriority="0" w:qFormat="1"/>
     <w:lsdException w:name="heading 1" w:uiPriority="9" w:qFormat="1"/>
     <w:lsdException w:name="heading 2" w:semiHidden="1" w:uiPriority="9" w:unhideWhenUsed="1" w:qFormat="1"/>
@@ -1497,7 +1486,6 @@
     <w:lsdException w:name="HTML Sample" w:semiHidden="1" w:unhideWhenUsed="1"/>
     <w:lsdException w:name="HTML Typewriter" w:semiHidden="1" w:unhideWhenUsed="1"/>
     <w:lsdException w:name="HTML Variable" w:semiHidden="1" w:unhideWhenUsed="1"/>
-    <w:lsdException w:name="Normal Table" w:semiHidden="1" w:unhideWhenUsed="1"/>
     <w:lsdException w:name="annotation subject" w:semiHidden="1" w:unhideWhenUsed="1"/>
     <w:lsdException w:name="No List" w:semiHidden="1" w:unhideWhenUsed="1"/>
     <w:lsdException w:name="Outline List 1" w:semiHidden="1" w:unhideWhenUsed="1"/>
@@ -1540,11 +1528,8 @@
     <w:lsdException w:name="Table Contemporary" w:semiHidden="1" w:unhideWhenUsed="1"/>
     <w:lsdException w:name="Table Elegant" w:semiHidden="1" w:unhideWhenUsed="1"/>
     <w:lsdException w:name="Table Professional" w:semiHidden="1" w:unhideWhenUsed="1"/>
-    <w:lsdException w:name="Table Subtle 1" w:semiHidden="1" w:unhideWhenUsed="1"/>
     <w:lsdException w:name="Table Subtle 2" w:semiHidden="1" w:unhideWhenUsed="1"/>
     <w:lsdException w:name="Table Web 1" w:semiHidden="1" w:unhideWhenUsed="1"/>
-    <w:lsdException w:name="Table Web 2" w:semiHidden="1" w:unhideWhenUsed="1"/>
-    <w:lsdException w:name="Table Web 3" w:semiHidden="1" w:unhideWhenUsed="1"/>
     <w:lsdException w:name="Balloon Text" w:semiHidden="1" w:unhideWhenUsed="1"/>
     <w:lsdException w:name="Table Grid" w:uiPriority="39"/>
     <w:lsdException w:name="Table Theme" w:semiHidden="1" w:unhideWhenUsed="1"/>
@@ -1763,6 +1748,11 @@
     <w:lsdException w:name="List Table 5 Dark Accent 6" w:uiPriority="50"/>
     <w:lsdException w:name="List Table 6 Colorful Accent 6" w:uiPriority="51"/>
     <w:lsdException w:name="List Table 7 Colorful Accent 6" w:uiPriority="52"/>
+    <w:lsdException w:name="Mention" w:semiHidden="1" w:unhideWhenUsed="1"/>
+    <w:lsdException w:name="Smart Hyperlink" w:semiHidden="1" w:unhideWhenUsed="1"/>
+    <w:lsdException w:name="Hashtag" w:semiHidden="1" w:unhideWhenUsed="1"/>
+    <w:lsdException w:name="Unresolved Mention" w:semiHidden="1" w:unhideWhenUsed="1"/>
+    <w:lsdException w:name="Smart Link" w:semiHidden="1" w:unhideWhenUsed="1"/>
   </w:latentStyles>
   <w:style w:type="paragraph" w:default="1" w:styleId="Normal">
     <w:name w:val="Normal"/>
@@ -1904,7 +1894,7 @@
       </w:tblCellMar>
     </w:tblPr>
   </w:style>
-  <w:style w:type="paragraph" w:styleId="Puesto">
+  <w:style w:type="paragraph" w:styleId="Ttulo">
     <w:name w:val="Title"/>
     <w:basedOn w:val="Normal"/>
     <w:next w:val="Normal"/>
@@ -2003,9 +1993,7 @@
       <w:tblStyleRowBandSize w:val="1"/>
       <w:tblStyleColBandSize w:val="1"/>
       <w:tblCellMar>
-        <w:top w:w="0" w:type="dxa"/>
         <w:left w:w="108" w:type="dxa"/>
-        <w:bottom w:w="0" w:type="dxa"/>
         <w:right w:w="108" w:type="dxa"/>
       </w:tblCellMar>
     </w:tblPr>
@@ -2016,9 +2004,7 @@
       <w:tblStyleRowBandSize w:val="1"/>
       <w:tblStyleColBandSize w:val="1"/>
       <w:tblCellMar>
-        <w:top w:w="0" w:type="dxa"/>
         <w:left w:w="108" w:type="dxa"/>
-        <w:bottom w:w="0" w:type="dxa"/>
         <w:right w:w="108" w:type="dxa"/>
       </w:tblCellMar>
     </w:tblPr>

</xml_diff>